<commit_message>
Adjusted exported object to make it play better with docx templater. Small line adjustment to docx template.
</commit_message>
<xml_diff>
--- a/exportTemplate.docx
+++ b/exportTemplate.docx
@@ -151,29 +151,29 @@
         </w:rPr>
         <w:t>}</w:t>
       </w:r>
+      <w:r>
+        <w:rPr>
+          <w:lang w:val="fr-FR"/>
+        </w:rPr>
+        <w:t>{#</w:t>
+      </w:r>
+      <w:r>
+        <w:rPr>
+          <w:lang w:val="fr-FR"/>
+        </w:rPr>
+        <w:t>sortedGoalsList</w:t>
+      </w:r>
+      <w:r>
+        <w:rPr>
+          <w:lang w:val="fr-FR"/>
+        </w:rPr>
+        <w:t>}</w:t>
+      </w:r>
     </w:p>
     <w:p>
       <w:pPr>
         <w:pStyle w:val="Normal"/>
       </w:pPr>
-      <w:r>
-        <w:rPr>
-          <w:lang w:val="fr-FR"/>
-        </w:rPr>
-        <w:t>{#</w:t>
-      </w:r>
-      <w:r>
-        <w:rPr>
-          <w:lang w:val="fr-FR"/>
-        </w:rPr>
-        <w:t>sortedGoalsList</w:t>
-      </w:r>
-      <w:r>
-        <w:rPr>
-          <w:lang w:val="fr-FR"/>
-        </w:rPr>
-        <w:t>}</w:t>
-      </w:r>
       <w:r>
         <w:rPr>
           <w:b w:val="1"/>
@@ -232,11 +232,6 @@
         </w:rPr>
         <w:t>goalArray}</w:t>
       </w:r>
-    </w:p>
-    <w:p>
-      <w:pPr>
-        <w:pStyle w:val="Normal"/>
-      </w:pPr>
       <w:r>
         <w:rPr>
           <w:lang w:val="fr-FR"/>

</xml_diff>

<commit_message>
Removed header in template
</commit_message>
<xml_diff>
--- a/exportTemplate.docx
+++ b/exportTemplate.docx
@@ -252,12 +252,6 @@
       </w:r>
     </w:p>
     <w:sectPr>
-      <w:headerReference w:type="even" r:id="rId7"/>
-      <w:headerReference w:type="default" r:id="rId8"/>
-      <w:footerReference w:type="even" r:id="rId9"/>
-      <w:footerReference w:type="default" r:id="rId10"/>
-      <w:headerReference w:type="first" r:id="rId11"/>
-      <w:footerReference w:type="first" r:id="rId12"/>
       <w:pgSz w:w="12240" w:h="15840" w:orient="portrait"/>
       <w:pgMar w:top="1440" w:right="1800" w:bottom="1440" w:left="1800" w:header="720" w:footer="720" w:gutter="0"/>
       <w:cols w:space="720"/>
@@ -292,36 +286,6 @@
 </w:endnotes>
 </file>
 
-<file path=word/footer1.xml><?xml version="1.0" encoding="utf-8"?>
-<w:ftr xmlns:wpc="http://schemas.microsoft.com/office/word/2010/wordprocessingCanvas" xmlns:mc="http://schemas.openxmlformats.org/markup-compatibility/2006" xmlns:o="urn:schemas-microsoft-com:office:office" xmlns:r="http://schemas.openxmlformats.org/officeDocument/2006/relationships" xmlns:m="http://schemas.openxmlformats.org/officeDocument/2006/math" xmlns:v="urn:schemas-microsoft-com:vml" xmlns:wp14="http://schemas.microsoft.com/office/word/2010/wordprocessingDrawing" xmlns:wp="http://schemas.openxmlformats.org/drawingml/2006/wordprocessingDrawing" xmlns:w10="urn:schemas-microsoft-com:office:word" xmlns:w="http://schemas.openxmlformats.org/wordprocessingml/2006/main" xmlns:w14="http://schemas.microsoft.com/office/word/2010/wordml" xmlns:wpg="http://schemas.microsoft.com/office/word/2010/wordprocessingGroup" xmlns:wpi="http://schemas.microsoft.com/office/word/2010/wordprocessingInk" xmlns:wne="http://schemas.microsoft.com/office/word/2006/wordml" xmlns:wps="http://schemas.microsoft.com/office/word/2010/wordprocessingShape" mc:Ignorable="w14 wp14">
-  <w:p xmlns:wp14="http://schemas.microsoft.com/office/word/2010/wordml" wp14:textId="77777777">
-    <w:pPr>
-      <w:pStyle w:val="Pieddepage"/>
-    </w:pPr>
-  </w:p>
-</w:ftr>
-</file>
-
-<file path=word/footer2.xml><?xml version="1.0" encoding="utf-8"?>
-<w:ftr xmlns:wpc="http://schemas.microsoft.com/office/word/2010/wordprocessingCanvas" xmlns:mc="http://schemas.openxmlformats.org/markup-compatibility/2006" xmlns:o="urn:schemas-microsoft-com:office:office" xmlns:r="http://schemas.openxmlformats.org/officeDocument/2006/relationships" xmlns:m="http://schemas.openxmlformats.org/officeDocument/2006/math" xmlns:v="urn:schemas-microsoft-com:vml" xmlns:wp14="http://schemas.microsoft.com/office/word/2010/wordprocessingDrawing" xmlns:wp="http://schemas.openxmlformats.org/drawingml/2006/wordprocessingDrawing" xmlns:w10="urn:schemas-microsoft-com:office:word" xmlns:w="http://schemas.openxmlformats.org/wordprocessingml/2006/main" xmlns:w14="http://schemas.microsoft.com/office/word/2010/wordml" xmlns:wpg="http://schemas.microsoft.com/office/word/2010/wordprocessingGroup" xmlns:wpi="http://schemas.microsoft.com/office/word/2010/wordprocessingInk" xmlns:wne="http://schemas.microsoft.com/office/word/2006/wordml" xmlns:wps="http://schemas.microsoft.com/office/word/2010/wordprocessingShape" mc:Ignorable="w14 wp14">
-  <w:p xmlns:wp14="http://schemas.microsoft.com/office/word/2010/wordml" wp14:textId="77777777">
-    <w:pPr>
-      <w:pStyle w:val="Pieddepage"/>
-    </w:pPr>
-  </w:p>
-</w:ftr>
-</file>
-
-<file path=word/footer3.xml><?xml version="1.0" encoding="utf-8"?>
-<w:ftr xmlns:wpc="http://schemas.microsoft.com/office/word/2010/wordprocessingCanvas" xmlns:mc="http://schemas.openxmlformats.org/markup-compatibility/2006" xmlns:o="urn:schemas-microsoft-com:office:office" xmlns:r="http://schemas.openxmlformats.org/officeDocument/2006/relationships" xmlns:m="http://schemas.openxmlformats.org/officeDocument/2006/math" xmlns:v="urn:schemas-microsoft-com:vml" xmlns:wp14="http://schemas.microsoft.com/office/word/2010/wordprocessingDrawing" xmlns:wp="http://schemas.openxmlformats.org/drawingml/2006/wordprocessingDrawing" xmlns:w10="urn:schemas-microsoft-com:office:word" xmlns:w="http://schemas.openxmlformats.org/wordprocessingml/2006/main" xmlns:w14="http://schemas.microsoft.com/office/word/2010/wordml" xmlns:wpg="http://schemas.microsoft.com/office/word/2010/wordprocessingGroup" xmlns:wpi="http://schemas.microsoft.com/office/word/2010/wordprocessingInk" xmlns:wne="http://schemas.microsoft.com/office/word/2006/wordml" xmlns:wps="http://schemas.microsoft.com/office/word/2010/wordprocessingShape" mc:Ignorable="w14 wp14">
-  <w:p xmlns:wp14="http://schemas.microsoft.com/office/word/2010/wordml" wp14:textId="77777777">
-    <w:pPr>
-      <w:pStyle w:val="Pieddepage"/>
-    </w:pPr>
-  </w:p>
-</w:ftr>
-</file>
-
 <file path=word/footnotes.xml><?xml version="1.0" encoding="utf-8"?>
 <w:footnotes xmlns:wpc="http://schemas.microsoft.com/office/word/2010/wordprocessingCanvas" xmlns:mc="http://schemas.openxmlformats.org/markup-compatibility/2006" xmlns:o="urn:schemas-microsoft-com:office:office" xmlns:r="http://schemas.openxmlformats.org/officeDocument/2006/relationships" xmlns:m="http://schemas.openxmlformats.org/officeDocument/2006/math" xmlns:v="urn:schemas-microsoft-com:vml" xmlns:wp14="http://schemas.microsoft.com/office/word/2010/wordprocessingDrawing" xmlns:wp="http://schemas.openxmlformats.org/drawingml/2006/wordprocessingDrawing" xmlns:w10="urn:schemas-microsoft-com:office:word" xmlns:w="http://schemas.openxmlformats.org/wordprocessingml/2006/main" xmlns:w14="http://schemas.microsoft.com/office/word/2010/wordml" xmlns:wpg="http://schemas.microsoft.com/office/word/2010/wordprocessingGroup" xmlns:wpi="http://schemas.microsoft.com/office/word/2010/wordprocessingInk" xmlns:wne="http://schemas.microsoft.com/office/word/2006/wordml" xmlns:wps="http://schemas.microsoft.com/office/word/2010/wordprocessingShape" mc:Ignorable="w14 wp14">
   <w:footnote w:type="separator" w:id="-1">
@@ -345,220 +309,6 @@
     </w:p>
   </w:footnote>
 </w:footnotes>
-</file>
-
-<file path=word/header1.xml><?xml version="1.0" encoding="utf-8"?>
-<w:hdr xmlns:wpc="http://schemas.microsoft.com/office/word/2010/wordprocessingCanvas" xmlns:mc="http://schemas.openxmlformats.org/markup-compatibility/2006" xmlns:o="urn:schemas-microsoft-com:office:office" xmlns:r="http://schemas.openxmlformats.org/officeDocument/2006/relationships" xmlns:m="http://schemas.openxmlformats.org/officeDocument/2006/math" xmlns:v="urn:schemas-microsoft-com:vml" xmlns:wp14="http://schemas.microsoft.com/office/word/2010/wordprocessingDrawing" xmlns:wp="http://schemas.openxmlformats.org/drawingml/2006/wordprocessingDrawing" xmlns:w10="urn:schemas-microsoft-com:office:word" xmlns:w="http://schemas.openxmlformats.org/wordprocessingml/2006/main" xmlns:w14="http://schemas.microsoft.com/office/word/2010/wordml" xmlns:wpg="http://schemas.microsoft.com/office/word/2010/wordprocessingGroup" xmlns:wpi="http://schemas.microsoft.com/office/word/2010/wordprocessingInk" xmlns:wne="http://schemas.microsoft.com/office/word/2006/wordml" xmlns:wps="http://schemas.microsoft.com/office/word/2010/wordprocessingShape" mc:Ignorable="w14 wp14">
-  <w:p xmlns:wp14="http://schemas.microsoft.com/office/word/2010/wordml" wp14:textId="77777777">
-    <w:pPr>
-      <w:pStyle w:val="En-tte"/>
-    </w:pPr>
-  </w:p>
-</w:hdr>
-</file>
-
-<file path=word/header2.xml><?xml version="1.0" encoding="utf-8"?>
-<w:hdr xmlns:wpc="http://schemas.microsoft.com/office/word/2010/wordprocessingCanvas" xmlns:mc="http://schemas.openxmlformats.org/markup-compatibility/2006" xmlns:o="urn:schemas-microsoft-com:office:office" xmlns:r="http://schemas.openxmlformats.org/officeDocument/2006/relationships" xmlns:m="http://schemas.openxmlformats.org/officeDocument/2006/math" xmlns:v="urn:schemas-microsoft-com:vml" xmlns:wp14="http://schemas.microsoft.com/office/word/2010/wordprocessingDrawing" xmlns:wp="http://schemas.openxmlformats.org/drawingml/2006/wordprocessingDrawing" xmlns:w10="urn:schemas-microsoft-com:office:word" xmlns:w="http://schemas.openxmlformats.org/wordprocessingml/2006/main" xmlns:w14="http://schemas.microsoft.com/office/word/2010/wordml" xmlns:wpg="http://schemas.microsoft.com/office/word/2010/wordprocessingGroup" xmlns:wpi="http://schemas.microsoft.com/office/word/2010/wordprocessingInk" xmlns:wne="http://schemas.microsoft.com/office/word/2006/wordml" xmlns:wps="http://schemas.microsoft.com/office/word/2010/wordprocessingShape" xmlns:a="http://schemas.openxmlformats.org/drawingml/2006/main" mc:Ignorable="w14 wp14">
-  <w:p xmlns:wp14="http://schemas.microsoft.com/office/word/2010/wordml" wp14:textId="77777777">
-    <w:pPr>
-      <w:pStyle w:val="En-tte"/>
-    </w:pPr>
-    <w:r>
-      <w:rPr>
-        <w:noProof/>
-        <w:lang w:val="fr-FR" w:eastAsia="fr-FR"/>
-      </w:rPr>
-      <mc:AlternateContent>
-        <mc:Choice Requires="wps">
-          <w:drawing>
-            <wp:anchor xmlns:wp14="http://schemas.microsoft.com/office/word/2010/wordprocessingDrawing" distT="0" distB="0" distL="114300" distR="114300" simplePos="0" relativeHeight="251662336" behindDoc="0" locked="0" layoutInCell="1" allowOverlap="1" wp14:anchorId="639B6889" wp14:editId="7777777">
-              <wp:simplePos x="0" y="0"/>
-              <wp:positionH relativeFrom="column">
-                <wp:posOffset>-257810</wp:posOffset>
-              </wp:positionH>
-              <wp:positionV relativeFrom="paragraph">
-                <wp:posOffset>-82550</wp:posOffset>
-              </wp:positionV>
-              <wp:extent cx="2501265" cy="949325"/>
-              <wp:effectExtent l="0" t="0" r="0" b="3175"/>
-              <wp:wrapNone/>
-              <wp:docPr id="6" name="Zone de texte 2"/>
-              <wp:cNvGraphicFramePr>
-                <a:graphicFrameLocks xmlns:a="http://schemas.openxmlformats.org/drawingml/2006/main"/>
-              </wp:cNvGraphicFramePr>
-              <a:graphic xmlns:a="http://schemas.openxmlformats.org/drawingml/2006/main">
-                <a:graphicData uri="http://schemas.microsoft.com/office/word/2010/wordprocessingShape">
-                  <wps:wsp>
-                    <wps:cNvSpPr txBox="1">
-                      <a:spLocks noChangeArrowheads="1"/>
-                    </wps:cNvSpPr>
-                    <wps:spPr bwMode="auto">
-                      <a:xfrm>
-                        <a:off x="0" y="0"/>
-                        <a:ext cx="2501265" cy="949325"/>
-                      </a:xfrm>
-                      <a:prstGeom prst="rect">
-                        <a:avLst/>
-                      </a:prstGeom>
-                      <a:noFill/>
-                      <a:ln w="9525">
-                        <a:noFill/>
-                        <a:miter lim="800000"/>
-                        <a:headEnd/>
-                        <a:tailEnd/>
-                      </a:ln>
-                    </wps:spPr>
-                    <wps:txbx>
-                      <w:txbxContent>
-                        <w:p xmlns:wp14="http://schemas.microsoft.com/office/word/2010/wordml" wp14:textId="77777777"/>
-                      </w:txbxContent>
-                    </wps:txbx>
-                    <wps:bodyPr rot="0" vert="horz" wrap="square" lIns="91440" tIns="45720" rIns="91440" bIns="45720" anchor="t" anchorCtr="0">
-                      <a:noAutofit/>
-                    </wps:bodyPr>
-                  </wps:wsp>
-                </a:graphicData>
-              </a:graphic>
-              <wp14:sizeRelH relativeFrom="margin">
-                <wp14:pctWidth>0</wp14:pctWidth>
-              </wp14:sizeRelH>
-              <wp14:sizeRelV relativeFrom="margin">
-                <wp14:pctHeight>0</wp14:pctHeight>
-              </wp14:sizeRelV>
-            </wp:anchor>
-          </w:drawing>
-        </mc:Choice>
-        <mc:Fallback>
-          <w:pict w14:anchorId="2BEC870A">
-            <v:shapetype id="_x0000_t202" coordsize="21600,21600" o:spt="202" path="m,l,21600r21600,l21600,xe">
-              <v:stroke joinstyle="miter"/>
-              <v:path gradientshapeok="t" o:connecttype="rect"/>
-            </v:shapetype>
-            <v:shape id="Zone de texte 2" style="position:absolute;margin-left:-20.3pt;margin-top:-6.5pt;width:196.95pt;height:74.75pt;z-index:251662336;visibility:visible;mso-wrap-style:square;mso-width-percent:0;mso-height-percent:0;mso-wrap-distance-left:9pt;mso-wrap-distance-top:0;mso-wrap-distance-right:9pt;mso-wrap-distance-bottom:0;mso-position-horizontal:absolute;mso-position-horizontal-relative:text;mso-position-vertical:absolute;mso-position-vertical-relative:text;mso-width-percent:0;mso-height-percent:0;mso-width-relative:margin;mso-height-relative:margin;v-text-anchor:top" o:spid="_x0000_s1026" filled="f" stroked="f" type="#_x0000_t202" o:gfxdata="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">
-              <v:textbox>
-                <w:txbxContent>
-                  <w:p wp14:textId="77777777"/>
-                </w:txbxContent>
-              </v:textbox>
-            </v:shape>
-          </w:pict>
-        </mc:Fallback>
-      </mc:AlternateContent>
-    </w:r>
-    <w:r>
-      <w:rPr>
-        <w:noProof/>
-        <w:lang w:val="fr-FR" w:eastAsia="fr-FR"/>
-      </w:rPr>
-      <mc:AlternateContent>
-        <mc:Choice Requires="wps">
-          <w:drawing>
-            <wp:anchor xmlns:wp14="http://schemas.microsoft.com/office/word/2010/wordprocessingDrawing" distT="0" distB="0" distL="114300" distR="114300" simplePos="0" relativeHeight="251659264" behindDoc="0" locked="0" layoutInCell="1" allowOverlap="1" wp14:anchorId="6312B91E" wp14:editId="7777777">
-              <wp:simplePos x="0" y="0"/>
-              <wp:positionH relativeFrom="column">
-                <wp:posOffset>4288155</wp:posOffset>
-              </wp:positionH>
-              <wp:positionV relativeFrom="paragraph">
-                <wp:posOffset>-24130</wp:posOffset>
-              </wp:positionV>
-              <wp:extent cx="1849120" cy="568960"/>
-              <wp:effectExtent l="0" t="0" r="17780" b="21590"/>
-              <wp:wrapNone/>
-              <wp:docPr id="5" name="Zone de texte 2"/>
-              <wp:cNvGraphicFramePr>
-                <a:graphicFrameLocks xmlns:a="http://schemas.openxmlformats.org/drawingml/2006/main"/>
-              </wp:cNvGraphicFramePr>
-              <a:graphic xmlns:a="http://schemas.openxmlformats.org/drawingml/2006/main">
-                <a:graphicData uri="http://schemas.microsoft.com/office/word/2010/wordprocessingShape">
-                  <wps:wsp>
-                    <wps:cNvSpPr txBox="1">
-                      <a:spLocks noChangeArrowheads="1"/>
-                    </wps:cNvSpPr>
-                    <wps:spPr bwMode="auto">
-                      <a:xfrm>
-                        <a:off x="0" y="0"/>
-                        <a:ext cx="1849120" cy="568960"/>
-                      </a:xfrm>
-                      <a:prstGeom prst="rect">
-                        <a:avLst/>
-                      </a:prstGeom>
-                      <a:ln>
-                        <a:solidFill>
-                          <a:schemeClr val="bg1"/>
-                        </a:solidFill>
-                        <a:headEnd/>
-                        <a:tailEnd/>
-                      </a:ln>
-                    </wps:spPr>
-                    <wps:style>
-                      <a:lnRef idx="2">
-                        <a:schemeClr val="dk1"/>
-                      </a:lnRef>
-                      <a:fillRef idx="1">
-                        <a:schemeClr val="lt1"/>
-                      </a:fillRef>
-                      <a:effectRef idx="0">
-                        <a:schemeClr val="dk1"/>
-                      </a:effectRef>
-                      <a:fontRef idx="minor">
-                        <a:schemeClr val="dk1"/>
-                      </a:fontRef>
-                    </wps:style>
-                    <wps:txbx>
-                      <w:txbxContent>
-                        <w:p xmlns:wp14="http://schemas.microsoft.com/office/word/2010/wordml" wp14:textId="77777777"/>
-                      </w:txbxContent>
-                    </wps:txbx>
-                    <wps:bodyPr rot="0" vert="horz" wrap="square" lIns="91440" tIns="45720" rIns="91440" bIns="45720" anchor="t" anchorCtr="0">
-                      <a:noAutofit/>
-                    </wps:bodyPr>
-                  </wps:wsp>
-                </a:graphicData>
-              </a:graphic>
-              <wp14:sizeRelH relativeFrom="margin">
-                <wp14:pctWidth>0</wp14:pctWidth>
-              </wp14:sizeRelH>
-              <wp14:sizeRelV relativeFrom="margin">
-                <wp14:pctHeight>0</wp14:pctHeight>
-              </wp14:sizeRelV>
-            </wp:anchor>
-          </w:drawing>
-        </mc:Choice>
-        <mc:Fallback>
-          <w:pict w14:anchorId="3A81FAFD">
-            <v:shape id="_x0000_s1027" style="position:absolute;margin-left:337.65pt;margin-top:-1.9pt;width:145.6pt;height:44.8pt;z-index:251659264;visibility:visible;mso-wrap-style:square;mso-width-percent:0;mso-height-percent:0;mso-wrap-distance-left:9pt;mso-wrap-distance-top:0;mso-wrap-distance-right:9pt;mso-wrap-distance-bottom:0;mso-position-horizontal:absolute;mso-position-horizontal-relative:text;mso-position-vertical:absolute;mso-position-vertical-relative:text;mso-width-percent:0;mso-height-percent:0;mso-width-relative:margin;mso-height-relative:margin;v-text-anchor:top" fillcolor="white [3201]" strokecolor="white [3212]" strokeweight="2pt" type="#_x0000_t202" o:gfxdata="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">
-              <v:textbox>
-                <w:txbxContent>
-                  <w:p wp14:textId="77777777"/>
-                </w:txbxContent>
-              </v:textbox>
-            </v:shape>
-          </w:pict>
-        </mc:Fallback>
-      </mc:AlternateContent>
-    </w:r>
-  </w:p>
-  <w:p xmlns:wp14="http://schemas.microsoft.com/office/word/2010/wordml" wp14:textId="77777777">
-    <w:pPr>
-      <w:pStyle w:val="En-tte"/>
-    </w:pPr>
-  </w:p>
-  <w:p xmlns:wp14="http://schemas.microsoft.com/office/word/2010/wordml" wp14:textId="77777777">
-    <w:pPr>
-      <w:pStyle w:val="En-tte"/>
-    </w:pPr>
-  </w:p>
-</w:hdr>
-</file>
-
-<file path=word/header3.xml><?xml version="1.0" encoding="utf-8"?>
-<w:hdr xmlns:wpc="http://schemas.microsoft.com/office/word/2010/wordprocessingCanvas" xmlns:mc="http://schemas.openxmlformats.org/markup-compatibility/2006" xmlns:o="urn:schemas-microsoft-com:office:office" xmlns:r="http://schemas.openxmlformats.org/officeDocument/2006/relationships" xmlns:m="http://schemas.openxmlformats.org/officeDocument/2006/math" xmlns:v="urn:schemas-microsoft-com:vml" xmlns:wp14="http://schemas.microsoft.com/office/word/2010/wordprocessingDrawing" xmlns:wp="http://schemas.openxmlformats.org/drawingml/2006/wordprocessingDrawing" xmlns:w10="urn:schemas-microsoft-com:office:word" xmlns:w="http://schemas.openxmlformats.org/wordprocessingml/2006/main" xmlns:w14="http://schemas.microsoft.com/office/word/2010/wordml" xmlns:wpg="http://schemas.microsoft.com/office/word/2010/wordprocessingGroup" xmlns:wpi="http://schemas.microsoft.com/office/word/2010/wordprocessingInk" xmlns:wne="http://schemas.microsoft.com/office/word/2006/wordml" xmlns:wps="http://schemas.microsoft.com/office/word/2010/wordprocessingShape" mc:Ignorable="w14 wp14">
-  <w:p xmlns:wp14="http://schemas.microsoft.com/office/word/2010/wordml" wp14:textId="77777777">
-    <w:pPr>
-      <w:pStyle w:val="En-tte"/>
-    </w:pPr>
-  </w:p>
-</w:hdr>
 </file>
 
 <file path=word/numbering.xml><?xml version="1.0" encoding="utf-8"?>

</xml_diff>

<commit_message>
HFP-2832 Remove export template language and owner
</commit_message>
<xml_diff>
--- a/exportTemplate.docx
+++ b/exportTemplate.docx
@@ -7,9 +7,6 @@
         <w:pStyle w:val="Heading1"/>
       </w:pPr>
       <w:r>
-        <w:rPr>
-          <w:lang w:val="fr-FR"/>
-        </w:rPr>
         <w:t>{title}</w:t>
       </w:r>
     </w:p>
@@ -18,21 +15,12 @@
         <w:pStyle w:val="Normal"/>
       </w:pPr>
       <w:r>
-        <w:rPr>
-          <w:lang w:val="fr-FR"/>
-        </w:rPr>
         <w:t>{#</w:t>
       </w:r>
       <w:r>
-        <w:rPr>
-          <w:lang w:val="fr-FR"/>
-        </w:rPr>
         <w:t>flatInputList</w:t>
       </w:r>
       <w:r>
-        <w:rPr>
-          <w:lang w:val="fr-FR"/>
-        </w:rPr>
         <w:t>}</w:t>
       </w:r>
     </w:p>
@@ -41,9 +29,6 @@
         <w:pStyle w:val="Heading2"/>
       </w:pPr>
       <w:r>
-        <w:rPr>
-          <w:lang w:val="fr-FR"/>
-        </w:rPr>
         <w:t>{title}</w:t>
       </w:r>
     </w:p>
@@ -53,22 +38,15 @@
         <w:jc w:val="both"/>
       </w:pPr>
       <w:r>
-        <w:rPr>
-          <w:lang w:val="fr-FR"/>
-        </w:rPr>
         <w:t>{</w:t>
       </w:r>
       <w:r>
-        <w:rPr>
-          <w:lang w:val="fr-FR"/>
-        </w:rPr>
         <w:t>#inputArray}</w:t>
       </w:r>
       <w:r>
         <w:rPr>
           <w:b w:val="1"/>
           <w:bCs w:val="1"/>
-          <w:lang w:val="fr-FR"/>
         </w:rPr>
         <w:t>{</w:t>
       </w:r>
@@ -76,7 +54,6 @@
         <w:rPr>
           <w:b w:val="1"/>
           <w:bCs w:val="1"/>
-          <w:lang w:val="fr-FR"/>
         </w:rPr>
         <w:t>description</w:t>
       </w:r>
@@ -84,7 +61,6 @@
         <w:rPr>
           <w:b w:val="1"/>
           <w:bCs w:val="1"/>
-          <w:lang w:val="fr-FR"/>
         </w:rPr>
         <w:t>}</w:t>
       </w:r>
@@ -94,9 +70,6 @@
         <w:pStyle w:val="Normal"/>
       </w:pPr>
       <w:r>
-        <w:rPr>
-          <w:lang w:val="fr-FR"/>
-        </w:rPr>
         <w:t>{value}</w:t>
       </w:r>
     </w:p>
@@ -105,27 +78,15 @@
         <w:pStyle w:val="Normal"/>
       </w:pPr>
       <w:r>
-        <w:rPr>
-          <w:lang w:val="fr-FR"/>
-        </w:rPr>
         <w:t>{/inputArray}</w:t>
       </w:r>
       <w:r>
-        <w:rPr>
-          <w:lang w:val="fr-FR"/>
-        </w:rPr>
         <w:t>{/</w:t>
       </w:r>
       <w:r>
-        <w:rPr>
-          <w:lang w:val="fr-FR"/>
-        </w:rPr>
         <w:t>flatInputList</w:t>
       </w:r>
       <w:r>
-        <w:rPr>
-          <w:lang w:val="fr-FR"/>
-        </w:rPr>
         <w:t>}</w:t>
       </w:r>
     </w:p>
@@ -134,39 +95,21 @@
         <w:pStyle w:val="Heading2"/>
       </w:pPr>
       <w:r>
-        <w:rPr>
-          <w:lang w:val="fr-FR"/>
-        </w:rPr>
         <w:t>{goals</w:t>
       </w:r>
       <w:r>
-        <w:rPr>
-          <w:lang w:val="fr-FR"/>
-        </w:rPr>
         <w:t>Title</w:t>
       </w:r>
       <w:r>
-        <w:rPr>
-          <w:lang w:val="fr-FR"/>
-        </w:rPr>
         <w:t>}</w:t>
       </w:r>
       <w:r>
-        <w:rPr>
-          <w:lang w:val="fr-FR"/>
-        </w:rPr>
         <w:t>{#</w:t>
       </w:r>
       <w:r>
-        <w:rPr>
-          <w:lang w:val="fr-FR"/>
-        </w:rPr>
         <w:t>sortedGoalsList</w:t>
       </w:r>
       <w:r>
-        <w:rPr>
-          <w:lang w:val="fr-FR"/>
-        </w:rPr>
         <w:t>}</w:t>
       </w:r>
     </w:p>
@@ -178,20 +121,13 @@
         <w:rPr>
           <w:b w:val="1"/>
           <w:bCs w:val="1"/>
-          <w:lang w:val="fr-FR"/>
         </w:rPr>
         <w:t>{label}</w:t>
       </w:r>
       <w:r>
-        <w:rPr>
-          <w:lang w:val="fr-FR"/>
-        </w:rPr>
         <w:t>{</w:t>
       </w:r>
       <w:r>
-        <w:rPr>
-          <w:lang w:val="fr-FR"/>
-        </w:rPr>
         <w:t>#goalArray}</w:t>
       </w:r>
     </w:p>
@@ -209,45 +145,24 @@
         </w:rPr>
       </w:pPr>
       <w:r>
-        <w:rPr>
-          <w:lang w:val="fr-FR"/>
-        </w:rPr>
         <w:t>{</w:t>
       </w:r>
       <w:r>
-        <w:rPr>
-          <w:lang w:val="fr-FR"/>
-        </w:rPr>
         <w:t>text}</w:t>
       </w:r>
       <w:r>
-        <w:rPr>
-          <w:lang w:val="fr-FR"/>
-        </w:rPr>
         <w:t>{/</w:t>
       </w:r>
       <w:r>
-        <w:rPr>
-          <w:lang w:val="fr-FR"/>
-        </w:rPr>
         <w:t>goalArray}</w:t>
       </w:r>
       <w:r>
-        <w:rPr>
-          <w:lang w:val="fr-FR"/>
-        </w:rPr>
         <w:t>{/</w:t>
       </w:r>
       <w:r>
-        <w:rPr>
-          <w:lang w:val="fr-FR"/>
-        </w:rPr>
         <w:t>sortedGoalsList</w:t>
       </w:r>
       <w:r>
-        <w:rPr>
-          <w:lang w:val="fr-FR"/>
-        </w:rPr>
         <w:t>}</w:t>
       </w:r>
     </w:p>

</xml_diff>